<commit_message>
Deploying to gh-pages from @ eea/CLMS_documents@b42c9d078280aefeb6d00be3b3e06ba24b39430d 🚀
</commit_message>
<xml_diff>
--- a/develop/guidelines/guidelines_editor-manual_v1.docx
+++ b/develop/guidelines/guidelines_editor-manual_v1.docx
@@ -5999,7 +5999,7 @@
       <w:r>
         <w:drawing>
           <wp:inline>
-            <wp:extent cx="5943600" cy="1541248"/>
+            <wp:extent cx="5943600" cy="1471671"/>
             <wp:effectExtent b="0" l="0" r="0" t="0"/>
             <wp:docPr descr="" title="" id="96" name="Picture"/>
             <a:graphic>
@@ -6020,7 +6020,7 @@
                   <pic:spPr bwMode="auto">
                     <a:xfrm>
                       <a:off x="0" y="0"/>
-                      <a:ext cx="5943600" cy="1541248"/>
+                      <a:ext cx="5943600" cy="1471671"/>
                     </a:xfrm>
                     <a:prstGeom prst="rect">
                       <a:avLst/>

</xml_diff>

<commit_message>
Deploying to gh-pages from @ eea/CLMS_documents@87fd0733cac7f4b1042e260fd32051efed357c6d 🚀
</commit_message>
<xml_diff>
--- a/develop/guidelines/guidelines_editor-manual_v1.docx
+++ b/develop/guidelines/guidelines_editor-manual_v1.docx
@@ -13372,6 +13372,101 @@
     </w:p>
     <w:bookmarkEnd w:id="188"/>
     <w:bookmarkEnd w:id="189"/>
+    <w:bookmarkStart w:id="190" w:name="change-log"/>
+    <w:p>
+      <w:pPr>
+        <w:pStyle w:val="Heading1"/>
+      </w:pPr>
+      <w:r>
+        <w:t xml:space="preserve">16. Change Log</w:t>
+      </w:r>
+    </w:p>
+    <w:tbl>
+      <w:tblPr>
+        <w:tblStyle w:val="Table"/>
+        <w:tblW w:type="auto" w:w="0"/>
+        <w:tblLook w:firstRow="1" w:lastRow="0" w:firstColumn="0" w:lastColumn="0" w:noHBand="0" w:noVBand="0" w:val="0020"/>
+      </w:tblPr>
+      <w:tblGrid>
+        <w:gridCol w:w="2640"/>
+        <w:gridCol w:w="2640"/>
+        <w:gridCol w:w="2640"/>
+      </w:tblGrid>
+      <w:tr>
+        <w:trPr>
+          <w:tblHeader w:val="on"/>
+        </w:trPr>
+        <w:tc>
+          <w:tcPr/>
+          <w:p>
+            <w:pPr>
+              <w:pStyle w:val="Compact"/>
+            </w:pPr>
+            <w:r>
+              <w:t xml:space="preserve">Date</w:t>
+            </w:r>
+          </w:p>
+        </w:tc>
+        <w:tc>
+          <w:tcPr/>
+          <w:p>
+            <w:pPr>
+              <w:pStyle w:val="Compact"/>
+            </w:pPr>
+            <w:r>
+              <w:t xml:space="preserve">Version</w:t>
+            </w:r>
+          </w:p>
+        </w:tc>
+        <w:tc>
+          <w:tcPr/>
+          <w:p>
+            <w:pPr>
+              <w:pStyle w:val="Compact"/>
+            </w:pPr>
+            <w:r>
+              <w:t xml:space="preserve">Summary</w:t>
+            </w:r>
+          </w:p>
+        </w:tc>
+      </w:tr>
+      <w:tr>
+        <w:tc>
+          <w:tcPr/>
+          <w:p>
+            <w:pPr>
+              <w:pStyle w:val="Compact"/>
+            </w:pPr>
+            <w:r>
+              <w:t xml:space="preserve">2025-12-03</w:t>
+            </w:r>
+          </w:p>
+        </w:tc>
+        <w:tc>
+          <w:tcPr/>
+          <w:p>
+            <w:pPr>
+              <w:pStyle w:val="Compact"/>
+            </w:pPr>
+            <w:r>
+              <w:t xml:space="preserve">1.0.0</w:t>
+            </w:r>
+          </w:p>
+        </w:tc>
+        <w:tc>
+          <w:tcPr/>
+          <w:p>
+            <w:pPr>
+              <w:pStyle w:val="Compact"/>
+            </w:pPr>
+            <w:r>
+              <w:t xml:space="preserve">Initial release</w:t>
+            </w:r>
+          </w:p>
+        </w:tc>
+      </w:tr>
+    </w:tbl>
+    <w:bookmarkEnd w:id="190"/>
     <w:sectPr>
       <w:headerReference r:id="rId9" w:type="default"/>
       <w:footerReference r:id="rId12" w:type="even"/>

</xml_diff>